<commit_message>
Tuneando el procedure - casi finalizado - ALEPH
</commit_message>
<xml_diff>
--- a/Querys_Brit/ALEPH/Integracion de usuarios Campus - ALEPH - v2.docx
+++ b/Querys_Brit/ALEPH/Integracion de usuarios Campus - ALEPH - v2.docx
@@ -245,7 +245,43 @@
           <w:color w:val="auto"/>
           <w:lang w:val="es-PE"/>
         </w:rPr>
-        <w:t>Se definió la creación de una tabla intermedia, a la cual tendrá acceso el proveedor de solo lectura para que cargue la información que se encuentre y luego realice el update en el sistema Aleph.</w:t>
+        <w:t xml:space="preserve">Se definió la creación de una tabla intermedia, a la cual tendrá acceso el proveedor de solo lectura para que cargue la información que se encuentre y luego realice el </w:t>
+      </w:r>
+      <w:proofErr w:type="spellStart"/>
+      <w:r>
+        <w:rPr>
+          <w:rFonts w:ascii="Arial" w:hAnsi="Arial" w:cs="Arial"/>
+          <w:color w:val="auto"/>
+          <w:lang w:val="es-PE"/>
+        </w:rPr>
+        <w:t>update</w:t>
+      </w:r>
+      <w:proofErr w:type="spellEnd"/>
+      <w:r>
+        <w:rPr>
+          <w:rFonts w:ascii="Arial" w:hAnsi="Arial" w:cs="Arial"/>
+          <w:color w:val="auto"/>
+          <w:lang w:val="es-PE"/>
+        </w:rPr>
+        <w:t xml:space="preserve"> en el sistema </w:t>
+      </w:r>
+      <w:proofErr w:type="spellStart"/>
+      <w:r>
+        <w:rPr>
+          <w:rFonts w:ascii="Arial" w:hAnsi="Arial" w:cs="Arial"/>
+          <w:color w:val="auto"/>
+          <w:lang w:val="es-PE"/>
+        </w:rPr>
+        <w:t>Aleph</w:t>
+      </w:r>
+      <w:proofErr w:type="spellEnd"/>
+      <w:r>
+        <w:rPr>
+          <w:rFonts w:ascii="Arial" w:hAnsi="Arial" w:cs="Arial"/>
+          <w:color w:val="auto"/>
+          <w:lang w:val="es-PE"/>
+        </w:rPr>
+        <w:t>.</w:t>
       </w:r>
     </w:p>
     <w:p>
@@ -281,7 +317,25 @@
           <w:color w:val="auto"/>
           <w:lang w:val="es-PE"/>
         </w:rPr>
-        <w:t xml:space="preserve"> de los usuarios de campus, por tal motivo se deberá crear un job que invoque a un procedimiento almacenado que liste </w:t>
+        <w:t xml:space="preserve"> de los usuarios de campus, por tal motivo se deberá crear un </w:t>
+      </w:r>
+      <w:proofErr w:type="spellStart"/>
+      <w:r>
+        <w:rPr>
+          <w:rFonts w:ascii="Arial" w:hAnsi="Arial" w:cs="Arial"/>
+          <w:color w:val="auto"/>
+          <w:lang w:val="es-PE"/>
+        </w:rPr>
+        <w:t>job</w:t>
+      </w:r>
+      <w:proofErr w:type="spellEnd"/>
+      <w:r>
+        <w:rPr>
+          <w:rFonts w:ascii="Arial" w:hAnsi="Arial" w:cs="Arial"/>
+          <w:color w:val="auto"/>
+          <w:lang w:val="es-PE"/>
+        </w:rPr>
+        <w:t xml:space="preserve"> que invoque a un procedimiento almacenado que liste </w:t>
       </w:r>
       <w:r>
         <w:rPr>
@@ -365,6 +419,7 @@
         </w:rPr>
         <w:t xml:space="preserve">Usuario: </w:t>
       </w:r>
+      <w:proofErr w:type="spellStart"/>
       <w:r>
         <w:rPr>
           <w:rFonts w:ascii="Arial" w:hAnsi="Arial" w:cs="Arial"/>
@@ -373,6 +428,7 @@
         </w:rPr>
         <w:t>aleph</w:t>
       </w:r>
+      <w:proofErr w:type="spellEnd"/>
     </w:p>
     <w:p>
       <w:pPr>
@@ -552,7 +608,25 @@
           <w:color w:val="auto"/>
           <w:lang w:val="es-PE"/>
         </w:rPr>
-        <w:t xml:space="preserve"> al sistema aleph. </w:t>
+        <w:t xml:space="preserve"> al sistema </w:t>
+      </w:r>
+      <w:proofErr w:type="spellStart"/>
+      <w:r>
+        <w:rPr>
+          <w:rFonts w:ascii="Arial" w:hAnsi="Arial" w:cs="Arial"/>
+          <w:color w:val="auto"/>
+          <w:lang w:val="es-PE"/>
+        </w:rPr>
+        <w:t>aleph</w:t>
+      </w:r>
+      <w:proofErr w:type="spellEnd"/>
+      <w:r>
+        <w:rPr>
+          <w:rFonts w:ascii="Arial" w:hAnsi="Arial" w:cs="Arial"/>
+          <w:color w:val="auto"/>
+          <w:lang w:val="es-PE"/>
+        </w:rPr>
+        <w:t xml:space="preserve">. </w:t>
       </w:r>
       <w:r>
         <w:rPr>
@@ -653,7 +727,25 @@
           <w:color w:val="auto"/>
           <w:lang w:val="es-PE"/>
         </w:rPr>
-        <w:t>contiene la tabla, esta plantilla fue proporcionada por el proveedor ya que debe respetar el tipo de dato de las tablas de aleph.</w:t>
+        <w:t xml:space="preserve">contiene la tabla, esta plantilla fue proporcionada por el proveedor ya que debe respetar el tipo de dato de las tablas de </w:t>
+      </w:r>
+      <w:proofErr w:type="spellStart"/>
+      <w:r>
+        <w:rPr>
+          <w:rFonts w:ascii="Arial" w:hAnsi="Arial" w:cs="Arial"/>
+          <w:color w:val="auto"/>
+          <w:lang w:val="es-PE"/>
+        </w:rPr>
+        <w:t>aleph</w:t>
+      </w:r>
+      <w:proofErr w:type="spellEnd"/>
+      <w:r>
+        <w:rPr>
+          <w:rFonts w:ascii="Arial" w:hAnsi="Arial" w:cs="Arial"/>
+          <w:color w:val="auto"/>
+          <w:lang w:val="es-PE"/>
+        </w:rPr>
+        <w:t>.</w:t>
       </w:r>
     </w:p>
     <w:p>
@@ -1304,6 +1396,7 @@
               <w:rPr>
                 <w:rFonts w:ascii="Arial" w:hAnsi="Arial" w:cs="Arial"/>
                 <w:color w:val="auto"/>
+                <w:highlight w:val="yellow"/>
                 <w:lang w:val="es-PE"/>
               </w:rPr>
             </w:pPr>
@@ -1311,6 +1404,7 @@
               <w:rPr>
                 <w:rFonts w:ascii="Arial" w:hAnsi="Arial" w:cs="Arial"/>
                 <w:color w:val="auto"/>
+                <w:highlight w:val="yellow"/>
                 <w:lang w:val="es-PE"/>
               </w:rPr>
               <w:t>SOCIOS</w:t>
@@ -1328,6 +1422,7 @@
               <w:rPr>
                 <w:rFonts w:ascii="Arial" w:hAnsi="Arial" w:cs="Arial"/>
                 <w:color w:val="auto"/>
+                <w:highlight w:val="yellow"/>
                 <w:lang w:val="es-PE"/>
               </w:rPr>
             </w:pPr>
@@ -1335,10 +1430,13 @@
               <w:rPr>
                 <w:rFonts w:ascii="Arial" w:hAnsi="Arial" w:cs="Arial"/>
                 <w:color w:val="auto"/>
+                <w:highlight w:val="yellow"/>
                 <w:lang w:val="es-PE"/>
               </w:rPr>
               <w:t>06</w:t>
             </w:r>
+            <w:bookmarkStart w:id="0" w:name="_GoBack"/>
+            <w:bookmarkEnd w:id="0"/>
           </w:p>
         </w:tc>
       </w:tr>
@@ -1648,17 +1746,7 @@
           <w:u w:val="single"/>
           <w:lang w:val="es-PE"/>
         </w:rPr>
-        <w:t xml:space="preserve">TIPO DE USUARIOS </w:t>
-      </w:r>
-      <w:r>
-        <w:rPr>
-          <w:rFonts w:ascii="Arial" w:hAnsi="Arial" w:cs="Arial"/>
-          <w:b/>
-          <w:color w:val="auto"/>
-          <w:u w:val="single"/>
-          <w:lang w:val="es-PE"/>
-        </w:rPr>
-        <w:t>ALUMNOS</w:t>
+        <w:t>TIPO DE USUARIOS ALUMNOS</w:t>
       </w:r>
     </w:p>
     <w:p>
@@ -1690,7 +1778,43 @@
           <w:color w:val="auto"/>
           <w:lang w:val="es-PE"/>
         </w:rPr>
-        <w:t>Los siguientes archivos listan la información con todos los datos solicitados por aleph, este query se aplica para los usuarios tipo Alumnos y Staff</w:t>
+        <w:t xml:space="preserve">Los siguientes archivos listan la información con todos los datos solicitados por </w:t>
+      </w:r>
+      <w:proofErr w:type="spellStart"/>
+      <w:r>
+        <w:rPr>
+          <w:rFonts w:ascii="Arial" w:hAnsi="Arial" w:cs="Arial"/>
+          <w:color w:val="auto"/>
+          <w:lang w:val="es-PE"/>
+        </w:rPr>
+        <w:t>aleph</w:t>
+      </w:r>
+      <w:proofErr w:type="spellEnd"/>
+      <w:r>
+        <w:rPr>
+          <w:rFonts w:ascii="Arial" w:hAnsi="Arial" w:cs="Arial"/>
+          <w:color w:val="auto"/>
+          <w:lang w:val="es-PE"/>
+        </w:rPr>
+        <w:t xml:space="preserve">, este </w:t>
+      </w:r>
+      <w:proofErr w:type="spellStart"/>
+      <w:r>
+        <w:rPr>
+          <w:rFonts w:ascii="Arial" w:hAnsi="Arial" w:cs="Arial"/>
+          <w:color w:val="auto"/>
+          <w:lang w:val="es-PE"/>
+        </w:rPr>
+        <w:t>query</w:t>
+      </w:r>
+      <w:proofErr w:type="spellEnd"/>
+      <w:r>
+        <w:rPr>
+          <w:rFonts w:ascii="Arial" w:hAnsi="Arial" w:cs="Arial"/>
+          <w:color w:val="auto"/>
+          <w:lang w:val="es-PE"/>
+        </w:rPr>
+        <w:t xml:space="preserve"> se aplica para los usuarios tipo Alumnos y Staff</w:t>
       </w:r>
       <w:r>
         <w:rPr>
@@ -1857,15 +1981,69 @@
           <w:color w:val="auto"/>
           <w:lang w:val="es-PE"/>
         </w:rPr>
-        <w:t>Para ejecutar el query alumnosXsesion.sql se debe estar conectado a la BB.DD de Producción de Campus</w:t>
-      </w:r>
-      <w:r>
-        <w:rPr>
-          <w:rFonts w:ascii="Arial" w:hAnsi="Arial" w:cs="Arial"/>
-          <w:color w:val="auto"/>
-          <w:lang w:val="es-PE"/>
-        </w:rPr>
-        <w:t>, este query servirá de base para la creación del procedimiento almacenado.</w:t>
+        <w:t xml:space="preserve">Para ejecutar el </w:t>
+      </w:r>
+      <w:proofErr w:type="spellStart"/>
+      <w:r>
+        <w:rPr>
+          <w:rFonts w:ascii="Arial" w:hAnsi="Arial" w:cs="Arial"/>
+          <w:color w:val="auto"/>
+          <w:lang w:val="es-PE"/>
+        </w:rPr>
+        <w:t>query</w:t>
+      </w:r>
+      <w:proofErr w:type="spellEnd"/>
+      <w:r>
+        <w:rPr>
+          <w:rFonts w:ascii="Arial" w:hAnsi="Arial" w:cs="Arial"/>
+          <w:color w:val="auto"/>
+          <w:lang w:val="es-PE"/>
+        </w:rPr>
+        <w:t xml:space="preserve"> </w:t>
+      </w:r>
+      <w:proofErr w:type="spellStart"/>
+      <w:r>
+        <w:rPr>
+          <w:rFonts w:ascii="Arial" w:hAnsi="Arial" w:cs="Arial"/>
+          <w:color w:val="auto"/>
+          <w:lang w:val="es-PE"/>
+        </w:rPr>
+        <w:t>alumnosXsesion.sql</w:t>
+      </w:r>
+      <w:proofErr w:type="spellEnd"/>
+      <w:r>
+        <w:rPr>
+          <w:rFonts w:ascii="Arial" w:hAnsi="Arial" w:cs="Arial"/>
+          <w:color w:val="auto"/>
+          <w:lang w:val="es-PE"/>
+        </w:rPr>
+        <w:t xml:space="preserve"> se debe estar conectado a la BB.DD de Producción de Campus</w:t>
+      </w:r>
+      <w:r>
+        <w:rPr>
+          <w:rFonts w:ascii="Arial" w:hAnsi="Arial" w:cs="Arial"/>
+          <w:color w:val="auto"/>
+          <w:lang w:val="es-PE"/>
+        </w:rPr>
+        <w:t xml:space="preserve">, este </w:t>
+      </w:r>
+      <w:proofErr w:type="spellStart"/>
+      <w:r>
+        <w:rPr>
+          <w:rFonts w:ascii="Arial" w:hAnsi="Arial" w:cs="Arial"/>
+          <w:color w:val="auto"/>
+          <w:lang w:val="es-PE"/>
+        </w:rPr>
+        <w:t>query</w:t>
+      </w:r>
+      <w:proofErr w:type="spellEnd"/>
+      <w:r>
+        <w:rPr>
+          <w:rFonts w:ascii="Arial" w:hAnsi="Arial" w:cs="Arial"/>
+          <w:color w:val="auto"/>
+          <w:lang w:val="es-PE"/>
+        </w:rPr>
+        <w:t xml:space="preserve"> servirá de base para la creación del procedimiento almacenado.</w:t>
       </w:r>
     </w:p>
     <w:p>
@@ -2055,8 +2233,6 @@
         </w:rPr>
         <w:t xml:space="preserve"> Si se da el caso en que un alumno esté matriculado en un curso en Centro y en un taller en Cultural, se dará la prioridad a la fecha de la última inscripción.</w:t>
       </w:r>
-      <w:bookmarkStart w:id="0" w:name="_GoBack"/>
-      <w:bookmarkEnd w:id="0"/>
     </w:p>
     <w:p>
       <w:pPr>
@@ -2149,7 +2325,25 @@
           <w:color w:val="auto"/>
           <w:lang w:val="es-PE"/>
         </w:rPr>
-        <w:t>El query ya contempla esa lógica, solo bastaría con quitar los comentarios y comentar la fecha que está por defecto.</w:t>
+        <w:t xml:space="preserve">El </w:t>
+      </w:r>
+      <w:proofErr w:type="spellStart"/>
+      <w:r>
+        <w:rPr>
+          <w:rFonts w:ascii="Arial" w:hAnsi="Arial" w:cs="Arial"/>
+          <w:color w:val="auto"/>
+          <w:lang w:val="es-PE"/>
+        </w:rPr>
+        <w:t>query</w:t>
+      </w:r>
+      <w:proofErr w:type="spellEnd"/>
+      <w:r>
+        <w:rPr>
+          <w:rFonts w:ascii="Arial" w:hAnsi="Arial" w:cs="Arial"/>
+          <w:color w:val="auto"/>
+          <w:lang w:val="es-PE"/>
+        </w:rPr>
+        <w:t xml:space="preserve"> ya contempla esa lógica, solo bastaría con quitar los comentarios y comentar la fecha que está por defecto.</w:t>
       </w:r>
     </w:p>
     <w:p>
@@ -2181,7 +2375,35 @@
           <w:color w:val="auto"/>
           <w:lang w:val="es-PE"/>
         </w:rPr>
-        <w:t>Indica el inicio de registro en la tabla intermedia, este campo debe llamar al getdate() del sistema.</w:t>
+        <w:t xml:space="preserve">Indica el inicio de registro en la tabla intermedia, este campo debe llamar al </w:t>
+      </w:r>
+      <w:proofErr w:type="spellStart"/>
+      <w:proofErr w:type="gramStart"/>
+      <w:r>
+        <w:rPr>
+          <w:rFonts w:ascii="Arial" w:hAnsi="Arial" w:cs="Arial"/>
+          <w:color w:val="auto"/>
+          <w:lang w:val="es-PE"/>
+        </w:rPr>
+        <w:t>getdate</w:t>
+      </w:r>
+      <w:proofErr w:type="spellEnd"/>
+      <w:r>
+        <w:rPr>
+          <w:rFonts w:ascii="Arial" w:hAnsi="Arial" w:cs="Arial"/>
+          <w:color w:val="auto"/>
+          <w:lang w:val="es-PE"/>
+        </w:rPr>
+        <w:t>(</w:t>
+      </w:r>
+      <w:proofErr w:type="gramEnd"/>
+      <w:r>
+        <w:rPr>
+          <w:rFonts w:ascii="Arial" w:hAnsi="Arial" w:cs="Arial"/>
+          <w:color w:val="auto"/>
+          <w:lang w:val="es-PE"/>
+        </w:rPr>
+        <w:t>) del sistema.</w:t>
       </w:r>
     </w:p>
     <w:p>
@@ -2211,7 +2433,25 @@
           <w:color w:val="auto"/>
           <w:lang w:val="es-PE"/>
         </w:rPr>
-        <w:t>Otras consideraciones que se deben tener en el query son lo siguiente:</w:t>
+        <w:t xml:space="preserve">Otras consideraciones que se deben tener en el </w:t>
+      </w:r>
+      <w:proofErr w:type="spellStart"/>
+      <w:r>
+        <w:rPr>
+          <w:rFonts w:ascii="Arial" w:hAnsi="Arial" w:cs="Arial"/>
+          <w:color w:val="auto"/>
+          <w:lang w:val="es-PE"/>
+        </w:rPr>
+        <w:t>query</w:t>
+      </w:r>
+      <w:proofErr w:type="spellEnd"/>
+      <w:r>
+        <w:rPr>
+          <w:rFonts w:ascii="Arial" w:hAnsi="Arial" w:cs="Arial"/>
+          <w:color w:val="auto"/>
+          <w:lang w:val="es-PE"/>
+        </w:rPr>
+        <w:t xml:space="preserve"> son lo siguiente:</w:t>
       </w:r>
     </w:p>
     <w:p>
@@ -2316,13 +2556,23 @@
           <w:lang w:val="es-PE"/>
         </w:rPr>
       </w:pPr>
-      <w:r>
-        <w:rPr>
-          <w:rFonts w:ascii="Arial" w:hAnsi="Arial" w:cs="Arial"/>
-          <w:color w:val="auto"/>
-          <w:lang w:val="es-PE"/>
-        </w:rPr>
-        <w:t>LTRIM([CLA].CATALOG_NBR) = ‘AGREGAR LA CLASE, EJEMPLO: B01 I05 F03 AD6’</w:t>
+      <w:proofErr w:type="gramStart"/>
+      <w:r>
+        <w:rPr>
+          <w:rFonts w:ascii="Arial" w:hAnsi="Arial" w:cs="Arial"/>
+          <w:color w:val="auto"/>
+          <w:lang w:val="es-PE"/>
+        </w:rPr>
+        <w:t>LTRIM(</w:t>
+      </w:r>
+      <w:proofErr w:type="gramEnd"/>
+      <w:r>
+        <w:rPr>
+          <w:rFonts w:ascii="Arial" w:hAnsi="Arial" w:cs="Arial"/>
+          <w:color w:val="auto"/>
+          <w:lang w:val="es-PE"/>
+        </w:rPr>
+        <w:t>[CLA].CATALOG_NBR) = ‘AGREGAR LA CLASE, EJEMPLO: B01 I05 F03 AD6’</w:t>
       </w:r>
     </w:p>
     <w:p>
@@ -2396,17 +2646,7 @@
           <w:lang w:val="es-PE"/>
         </w:rPr>
         <w:lastRenderedPageBreak/>
-        <w:t xml:space="preserve">TIPO DE USUARIOS </w:t>
-      </w:r>
-      <w:r>
-        <w:rPr>
-          <w:rFonts w:ascii="Arial" w:hAnsi="Arial" w:cs="Arial"/>
-          <w:b/>
-          <w:color w:val="auto"/>
-          <w:u w:val="single"/>
-          <w:lang w:val="es-PE"/>
-        </w:rPr>
-        <w:t>STAFF</w:t>
+        <w:t>TIPO DE USUARIOS STAFF</w:t>
       </w:r>
     </w:p>
     <w:p>
@@ -2436,7 +2676,79 @@
           <w:color w:val="auto"/>
           <w:lang w:val="es-PE"/>
         </w:rPr>
-        <w:t>El query STAFF_ADRYAN.sql obtiene la información de los empleados del Británico, para ejecutar este query deben estar conectado al servidor jaguar y la bb.dd Adryan.</w:t>
+        <w:t xml:space="preserve">El </w:t>
+      </w:r>
+      <w:proofErr w:type="spellStart"/>
+      <w:r>
+        <w:rPr>
+          <w:rFonts w:ascii="Arial" w:hAnsi="Arial" w:cs="Arial"/>
+          <w:color w:val="auto"/>
+          <w:lang w:val="es-PE"/>
+        </w:rPr>
+        <w:t>query</w:t>
+      </w:r>
+      <w:proofErr w:type="spellEnd"/>
+      <w:r>
+        <w:rPr>
+          <w:rFonts w:ascii="Arial" w:hAnsi="Arial" w:cs="Arial"/>
+          <w:color w:val="auto"/>
+          <w:lang w:val="es-PE"/>
+        </w:rPr>
+        <w:t xml:space="preserve"> </w:t>
+      </w:r>
+      <w:proofErr w:type="spellStart"/>
+      <w:r>
+        <w:rPr>
+          <w:rFonts w:ascii="Arial" w:hAnsi="Arial" w:cs="Arial"/>
+          <w:color w:val="auto"/>
+          <w:lang w:val="es-PE"/>
+        </w:rPr>
+        <w:t>STAFF_ADRYAN.sql</w:t>
+      </w:r>
+      <w:proofErr w:type="spellEnd"/>
+      <w:r>
+        <w:rPr>
+          <w:rFonts w:ascii="Arial" w:hAnsi="Arial" w:cs="Arial"/>
+          <w:color w:val="auto"/>
+          <w:lang w:val="es-PE"/>
+        </w:rPr>
+        <w:t xml:space="preserve"> obtiene la información de los empleados del Británico, para ejecutar este </w:t>
+      </w:r>
+      <w:proofErr w:type="spellStart"/>
+      <w:r>
+        <w:rPr>
+          <w:rFonts w:ascii="Arial" w:hAnsi="Arial" w:cs="Arial"/>
+          <w:color w:val="auto"/>
+          <w:lang w:val="es-PE"/>
+        </w:rPr>
+        <w:t>query</w:t>
+      </w:r>
+      <w:proofErr w:type="spellEnd"/>
+      <w:r>
+        <w:rPr>
+          <w:rFonts w:ascii="Arial" w:hAnsi="Arial" w:cs="Arial"/>
+          <w:color w:val="auto"/>
+          <w:lang w:val="es-PE"/>
+        </w:rPr>
+        <w:t xml:space="preserve"> deben estar conectado al servidor jaguar y la bb.dd </w:t>
+      </w:r>
+      <w:proofErr w:type="spellStart"/>
+      <w:r>
+        <w:rPr>
+          <w:rFonts w:ascii="Arial" w:hAnsi="Arial" w:cs="Arial"/>
+          <w:color w:val="auto"/>
+          <w:lang w:val="es-PE"/>
+        </w:rPr>
+        <w:t>Adryan</w:t>
+      </w:r>
+      <w:proofErr w:type="spellEnd"/>
+      <w:r>
+        <w:rPr>
+          <w:rFonts w:ascii="Arial" w:hAnsi="Arial" w:cs="Arial"/>
+          <w:color w:val="auto"/>
+          <w:lang w:val="es-PE"/>
+        </w:rPr>
+        <w:t>.</w:t>
       </w:r>
     </w:p>
     <w:p>
@@ -2507,7 +2819,25 @@
           <w:color w:val="auto"/>
           <w:lang w:val="es-PE"/>
         </w:rPr>
-        <w:t>Si se desea obtener información específica de un tipo de trabajador, solo deben seguir los comentarios en el query.</w:t>
+        <w:t xml:space="preserve">Si se desea obtener información específica de un tipo de trabajador, solo deben seguir los comentarios en el </w:t>
+      </w:r>
+      <w:proofErr w:type="spellStart"/>
+      <w:r>
+        <w:rPr>
+          <w:rFonts w:ascii="Arial" w:hAnsi="Arial" w:cs="Arial"/>
+          <w:color w:val="auto"/>
+          <w:lang w:val="es-PE"/>
+        </w:rPr>
+        <w:t>query</w:t>
+      </w:r>
+      <w:proofErr w:type="spellEnd"/>
+      <w:r>
+        <w:rPr>
+          <w:rFonts w:ascii="Arial" w:hAnsi="Arial" w:cs="Arial"/>
+          <w:color w:val="auto"/>
+          <w:lang w:val="es-PE"/>
+        </w:rPr>
+        <w:t>.</w:t>
       </w:r>
     </w:p>
     <w:p>
@@ -2648,7 +2978,43 @@
           <w:color w:val="auto"/>
           <w:lang w:val="es-PE"/>
         </w:rPr>
-        <w:t>Se debe ejecutar el query alumnosxSesion y cambiar los parámetros, este listado de alumnos debe traer a todos aquellos que están en la clase AD6 del grado CENT y también a todos aquellos que estén inscritos en el grado académico EXIN.</w:t>
+        <w:t xml:space="preserve">Se debe ejecutar el </w:t>
+      </w:r>
+      <w:proofErr w:type="spellStart"/>
+      <w:r>
+        <w:rPr>
+          <w:rFonts w:ascii="Arial" w:hAnsi="Arial" w:cs="Arial"/>
+          <w:color w:val="auto"/>
+          <w:lang w:val="es-PE"/>
+        </w:rPr>
+        <w:t>query</w:t>
+      </w:r>
+      <w:proofErr w:type="spellEnd"/>
+      <w:r>
+        <w:rPr>
+          <w:rFonts w:ascii="Arial" w:hAnsi="Arial" w:cs="Arial"/>
+          <w:color w:val="auto"/>
+          <w:lang w:val="es-PE"/>
+        </w:rPr>
+        <w:t xml:space="preserve"> </w:t>
+      </w:r>
+      <w:proofErr w:type="spellStart"/>
+      <w:r>
+        <w:rPr>
+          <w:rFonts w:ascii="Arial" w:hAnsi="Arial" w:cs="Arial"/>
+          <w:color w:val="auto"/>
+          <w:lang w:val="es-PE"/>
+        </w:rPr>
+        <w:t>alumnosxSesion</w:t>
+      </w:r>
+      <w:proofErr w:type="spellEnd"/>
+      <w:r>
+        <w:rPr>
+          <w:rFonts w:ascii="Arial" w:hAnsi="Arial" w:cs="Arial"/>
+          <w:color w:val="auto"/>
+          <w:lang w:val="es-PE"/>
+        </w:rPr>
+        <w:t xml:space="preserve"> y cambiar los parámetros, este listado de alumnos debe traer a todos aquellos que están en la clase AD6 del grado CENT y también a todos aquellos que estén inscritos en el grado académico EXIN.</w:t>
       </w:r>
     </w:p>
     <w:p>
@@ -2726,7 +3092,43 @@
           <w:color w:val="auto"/>
           <w:lang w:val="es-PE"/>
         </w:rPr>
-        <w:t>Son los usuarios: Juniors, Univer, Lectores, Miembros, etc que están definidos en la tabla descrita líneas arriba.</w:t>
+        <w:t xml:space="preserve">Son los usuarios: Juniors, </w:t>
+      </w:r>
+      <w:proofErr w:type="spellStart"/>
+      <w:r>
+        <w:rPr>
+          <w:rFonts w:ascii="Arial" w:hAnsi="Arial" w:cs="Arial"/>
+          <w:color w:val="auto"/>
+          <w:lang w:val="es-PE"/>
+        </w:rPr>
+        <w:t>Univer</w:t>
+      </w:r>
+      <w:proofErr w:type="spellEnd"/>
+      <w:r>
+        <w:rPr>
+          <w:rFonts w:ascii="Arial" w:hAnsi="Arial" w:cs="Arial"/>
+          <w:color w:val="auto"/>
+          <w:lang w:val="es-PE"/>
+        </w:rPr>
+        <w:t xml:space="preserve">, Lectores, Miembros, </w:t>
+      </w:r>
+      <w:proofErr w:type="spellStart"/>
+      <w:r>
+        <w:rPr>
+          <w:rFonts w:ascii="Arial" w:hAnsi="Arial" w:cs="Arial"/>
+          <w:color w:val="auto"/>
+          <w:lang w:val="es-PE"/>
+        </w:rPr>
+        <w:t>etc</w:t>
+      </w:r>
+      <w:proofErr w:type="spellEnd"/>
+      <w:r>
+        <w:rPr>
+          <w:rFonts w:ascii="Arial" w:hAnsi="Arial" w:cs="Arial"/>
+          <w:color w:val="auto"/>
+          <w:lang w:val="es-PE"/>
+        </w:rPr>
+        <w:t xml:space="preserve"> que están definidos en la tabla descrita líneas arriba.</w:t>
       </w:r>
     </w:p>
     <w:p>
@@ -2772,7 +3174,61 @@
           <w:color w:val="auto"/>
           <w:lang w:val="es-PE"/>
         </w:rPr>
-        <w:t>Por el momento, se tiene el query pagos.sql para detectar el pago del ítem: duplicado carnet SACNET. Se debe consultar cual es el ítem que pagan por esta membresía y solicitar al proveedor LVF el código de ítem para actualizar el query.</w:t>
+        <w:t xml:space="preserve">Por el momento, se tiene el </w:t>
+      </w:r>
+      <w:proofErr w:type="spellStart"/>
+      <w:r>
+        <w:rPr>
+          <w:rFonts w:ascii="Arial" w:hAnsi="Arial" w:cs="Arial"/>
+          <w:color w:val="auto"/>
+          <w:lang w:val="es-PE"/>
+        </w:rPr>
+        <w:t>query</w:t>
+      </w:r>
+      <w:proofErr w:type="spellEnd"/>
+      <w:r>
+        <w:rPr>
+          <w:rFonts w:ascii="Arial" w:hAnsi="Arial" w:cs="Arial"/>
+          <w:color w:val="auto"/>
+          <w:lang w:val="es-PE"/>
+        </w:rPr>
+        <w:t xml:space="preserve"> </w:t>
+      </w:r>
+      <w:proofErr w:type="spellStart"/>
+      <w:r>
+        <w:rPr>
+          <w:rFonts w:ascii="Arial" w:hAnsi="Arial" w:cs="Arial"/>
+          <w:color w:val="auto"/>
+          <w:lang w:val="es-PE"/>
+        </w:rPr>
+        <w:t>pagos.sql</w:t>
+      </w:r>
+      <w:proofErr w:type="spellEnd"/>
+      <w:r>
+        <w:rPr>
+          <w:rFonts w:ascii="Arial" w:hAnsi="Arial" w:cs="Arial"/>
+          <w:color w:val="auto"/>
+          <w:lang w:val="es-PE"/>
+        </w:rPr>
+        <w:t xml:space="preserve"> para detectar el pago del ítem: duplicado carnet SACNET. Se debe consultar cual es el ítem que pagan por esta membresía y solicitar al proveedor LVF el código de ítem para actualizar el </w:t>
+      </w:r>
+      <w:proofErr w:type="spellStart"/>
+      <w:r>
+        <w:rPr>
+          <w:rFonts w:ascii="Arial" w:hAnsi="Arial" w:cs="Arial"/>
+          <w:color w:val="auto"/>
+          <w:lang w:val="es-PE"/>
+        </w:rPr>
+        <w:t>query</w:t>
+      </w:r>
+      <w:proofErr w:type="spellEnd"/>
+      <w:r>
+        <w:rPr>
+          <w:rFonts w:ascii="Arial" w:hAnsi="Arial" w:cs="Arial"/>
+          <w:color w:val="auto"/>
+          <w:lang w:val="es-PE"/>
+        </w:rPr>
+        <w:t>.</w:t>
       </w:r>
     </w:p>
     <w:p>
@@ -2827,7 +3283,43 @@
           <w:color w:val="auto"/>
           <w:lang w:val="es-PE"/>
         </w:rPr>
-        <w:t>Con toda esta información se debe crear un procedimiento almacenado que cumpla con todas estas reglas, posteriormente un job para que alimente la tabla intermedia y tarea finalizada, el sistema ALEPH se conectará y leerá los registros de la tabla y continuara con el update. Esto es la integración de los usuarios</w:t>
+        <w:t xml:space="preserve">Con toda esta información se debe crear un procedimiento almacenado que cumpla con todas estas reglas, posteriormente un </w:t>
+      </w:r>
+      <w:proofErr w:type="spellStart"/>
+      <w:r>
+        <w:rPr>
+          <w:rFonts w:ascii="Arial" w:hAnsi="Arial" w:cs="Arial"/>
+          <w:color w:val="auto"/>
+          <w:lang w:val="es-PE"/>
+        </w:rPr>
+        <w:t>job</w:t>
+      </w:r>
+      <w:proofErr w:type="spellEnd"/>
+      <w:r>
+        <w:rPr>
+          <w:rFonts w:ascii="Arial" w:hAnsi="Arial" w:cs="Arial"/>
+          <w:color w:val="auto"/>
+          <w:lang w:val="es-PE"/>
+        </w:rPr>
+        <w:t xml:space="preserve"> para que alimente la tabla intermedia y tarea finalizada, el sistema ALEPH se conectará y leerá los registros de la tabla y continuara con el </w:t>
+      </w:r>
+      <w:proofErr w:type="spellStart"/>
+      <w:r>
+        <w:rPr>
+          <w:rFonts w:ascii="Arial" w:hAnsi="Arial" w:cs="Arial"/>
+          <w:color w:val="auto"/>
+          <w:lang w:val="es-PE"/>
+        </w:rPr>
+        <w:t>update</w:t>
+      </w:r>
+      <w:proofErr w:type="spellEnd"/>
+      <w:r>
+        <w:rPr>
+          <w:rFonts w:ascii="Arial" w:hAnsi="Arial" w:cs="Arial"/>
+          <w:color w:val="auto"/>
+          <w:lang w:val="es-PE"/>
+        </w:rPr>
+        <w:t>. Esto es la integración de los usuarios</w:t>
       </w:r>
     </w:p>
     <w:p>
@@ -8825,7 +9317,7 @@
 </file>
 
 <file path=customXml/itemProps1.xml><?xml version="1.0" encoding="utf-8"?>
-<ds:datastoreItem xmlns:ds="http://schemas.openxmlformats.org/officeDocument/2006/customXml" ds:itemID="{253FEF66-2913-451F-9961-FAE3F050376C}">
+<ds:datastoreItem xmlns:ds="http://schemas.openxmlformats.org/officeDocument/2006/customXml" ds:itemID="{E348B09D-CF40-4432-ACBE-8BFE74E434AA}">
   <ds:schemaRefs>
     <ds:schemaRef ds:uri="http://schemas.openxmlformats.org/officeDocument/2006/bibliography"/>
   </ds:schemaRefs>

</xml_diff>